<commit_message>
bag of words notes
</commit_message>
<xml_diff>
--- a/7_NLP_for_ML/8_One_hot_encoding/Onehotencoding.docx
+++ b/7_NLP_for_ML/8_One_hot_encoding/Onehotencoding.docx
@@ -4,6 +4,12 @@
   <w:body>
     <w:p>
       <w:r>
+        <w:t>Bag of words</w:t>
+      </w:r>
+      <w:r>
+        <w:rPr>
+          <w:noProof/>
+        </w:rPr>
         <w:drawing>
           <wp:inline distT="0" distB="0" distL="0" distR="0" wp14:anchorId="7D9679FF" wp14:editId="1052829E">
             <wp:extent cx="5731510" cy="3568700"/>
@@ -43,6 +49,9 @@
     </w:p>
     <w:p>
       <w:r>
+        <w:rPr>
+          <w:noProof/>
+        </w:rPr>
         <w:drawing>
           <wp:inline distT="0" distB="0" distL="0" distR="0" wp14:anchorId="3F80D21C" wp14:editId="2C117220">
             <wp:extent cx="5731510" cy="2721610"/>

</xml_diff>